<commit_message>
accomplish most part of Path-Building.
</commit_message>
<xml_diff>
--- a/Chapter6.docx
+++ b/Chapter6.docx
@@ -35,7 +35,15 @@
         <w:rPr>
           <w:rFonts w:ascii="宋体" w:hAnsi="宋体" w:hint="eastAsia"/>
         </w:rPr>
-        <w:t>基于盲人距离感的优化</w:t>
+        <w:t>基于盲人距离</w:t>
+      </w:r>
+      <w:bookmarkStart w:id="2" w:name="_GoBack"/>
+      <w:bookmarkEnd w:id="2"/>
+      <w:r>
+        <w:rPr>
+          <w:rFonts w:ascii="宋体" w:hAnsi="宋体" w:hint="eastAsia"/>
+        </w:rPr>
+        <w:t>感的优化</w:t>
       </w:r>
     </w:p>
     <w:p>
@@ -44,8 +52,6 @@
         <w:spacing w:line="360" w:lineRule="auto"/>
         <w:ind w:firstLine="480"/>
       </w:pPr>
-      <w:bookmarkStart w:id="2" w:name="_GoBack"/>
-      <w:bookmarkEnd w:id="2"/>
     </w:p>
     <w:p>
       <w:pPr>
@@ -250,1066 +256,20 @@
     </w:p>
     <w:p>
       <w:pPr>
-        <w:pStyle w:val="EndNoteBibliography"/>
-      </w:pPr>
-      <w:r>
-        <w:fldChar w:fldCharType="begin"/>
-      </w:r>
-      <w:r>
-        <w:instrText xml:space="preserve"> ADDIN EN.REFLIST </w:instrText>
-      </w:r>
-      <w:r>
-        <w:fldChar w:fldCharType="separate"/>
-      </w:r>
-      <w:bookmarkStart w:id="19" w:name="_ENREF_1"/>
-      <w:r>
-        <w:t>[1]</w:t>
-      </w:r>
-      <w:r>
-        <w:rPr>
-          <w:rFonts w:ascii="System" w:eastAsia="System"/>
-        </w:rPr>
-        <w:t xml:space="preserve"> </w:t>
-      </w:r>
-      <w:r>
-        <w:t xml:space="preserve">Visual impairment and blindness[EB/OL]. [12]. </w:t>
-      </w:r>
-      <w:hyperlink r:id="rId13" w:history="1">
-        <w:r>
-          <w:rPr>
-            <w:rStyle w:val="a8"/>
-          </w:rPr>
-          <w:t>http://www.who.int/mediacentre/factsheets/fs282/en</w:t>
-        </w:r>
-      </w:hyperlink>
-      <w:r>
-        <w:t>.</w:t>
-      </w:r>
-      <w:bookmarkEnd w:id="19"/>
-    </w:p>
-    <w:p>
-      <w:pPr>
-        <w:pStyle w:val="EndNoteBibliography"/>
-      </w:pPr>
-      <w:bookmarkStart w:id="20" w:name="_ENREF_2"/>
-      <w:r>
-        <w:t>[2]</w:t>
-      </w:r>
-      <w:r>
-        <w:rPr>
-          <w:rFonts w:ascii="System" w:eastAsia="System"/>
-        </w:rPr>
-        <w:t xml:space="preserve"> </w:t>
-      </w:r>
-      <w:r>
-        <w:t xml:space="preserve">Accessibility[EB/OL]. [12]. </w:t>
-      </w:r>
-      <w:hyperlink r:id="rId14" w:history="1">
-        <w:r>
-          <w:rPr>
-            <w:rStyle w:val="a8"/>
-          </w:rPr>
-          <w:t>http://en.wikipedia.org/wiki/Accessibility</w:t>
-        </w:r>
-      </w:hyperlink>
-      <w:r>
-        <w:t>.</w:t>
-      </w:r>
-      <w:bookmarkEnd w:id="20"/>
-    </w:p>
-    <w:p>
-      <w:pPr>
-        <w:pStyle w:val="EndNoteBibliography"/>
-      </w:pPr>
-      <w:bookmarkStart w:id="21" w:name="_ENREF_3"/>
-      <w:r>
-        <w:rPr>
-          <w:rFonts w:hint="eastAsia"/>
-        </w:rPr>
-        <w:t>[3]</w:t>
-      </w:r>
-      <w:r>
-        <w:rPr>
-          <w:rFonts w:ascii="System" w:eastAsia="System" w:hint="eastAsia"/>
-        </w:rPr>
-        <w:t xml:space="preserve"> </w:t>
-      </w:r>
-      <w:r>
-        <w:rPr>
-          <w:rFonts w:hint="eastAsia"/>
-        </w:rPr>
-        <w:t>张赟玥</w:t>
-      </w:r>
-      <w:r>
-        <w:rPr>
-          <w:rFonts w:hint="eastAsia"/>
-        </w:rPr>
-        <w:t xml:space="preserve">, </w:t>
-      </w:r>
-      <w:r>
-        <w:rPr>
-          <w:rFonts w:hint="eastAsia"/>
-        </w:rPr>
-        <w:t>赵英</w:t>
-      </w:r>
-      <w:r>
-        <w:rPr>
-          <w:rFonts w:hint="eastAsia"/>
-        </w:rPr>
-        <w:t xml:space="preserve">, </w:t>
-      </w:r>
-      <w:r>
-        <w:rPr>
-          <w:rFonts w:hint="eastAsia"/>
-        </w:rPr>
-        <w:t>徐恩元</w:t>
-      </w:r>
-      <w:r>
-        <w:rPr>
-          <w:rFonts w:hint="eastAsia"/>
-        </w:rPr>
-        <w:t xml:space="preserve">, et al. </w:t>
-      </w:r>
-      <w:r>
-        <w:rPr>
-          <w:rFonts w:hint="eastAsia"/>
-        </w:rPr>
-        <w:t>面向视障用户信息需求的国际研究案例探析</w:t>
-      </w:r>
-      <w:r>
-        <w:rPr>
-          <w:rFonts w:hint="eastAsia"/>
-        </w:rPr>
-        <w:t xml:space="preserve">[J]. </w:t>
-      </w:r>
-      <w:r>
-        <w:rPr>
-          <w:rFonts w:hint="eastAsia"/>
-        </w:rPr>
-        <w:t>图书馆建设</w:t>
-      </w:r>
-      <w:r>
-        <w:rPr>
-          <w:rFonts w:hint="eastAsia"/>
-        </w:rPr>
-        <w:t>, 2009, 6: 022.</w:t>
-      </w:r>
-      <w:bookmarkEnd w:id="21"/>
-    </w:p>
-    <w:p>
-      <w:pPr>
-        <w:pStyle w:val="EndNoteBibliography"/>
-      </w:pPr>
-      <w:bookmarkStart w:id="22" w:name="_ENREF_4"/>
-      <w:r>
-        <w:t>[4]</w:t>
-      </w:r>
-      <w:r>
-        <w:rPr>
-          <w:rFonts w:ascii="System" w:eastAsia="System"/>
-        </w:rPr>
-        <w:t xml:space="preserve"> </w:t>
-      </w:r>
-      <w:r>
-        <w:t>Davies J E, Wisdom S, Creaser C. Out of sight but not out of mind: visually impaired people's perspectives of library &amp; information services[M].  Library &amp; Information Statistics Unit, Loughborough University, 2001.</w:t>
-      </w:r>
-      <w:bookmarkEnd w:id="22"/>
-    </w:p>
-    <w:p>
-      <w:pPr>
-        <w:pStyle w:val="EndNoteBibliography"/>
-      </w:pPr>
-      <w:bookmarkStart w:id="23" w:name="_ENREF_5"/>
-      <w:r>
-        <w:t>[5]</w:t>
-      </w:r>
-      <w:r>
-        <w:rPr>
-          <w:rFonts w:ascii="System" w:eastAsia="System"/>
-        </w:rPr>
-        <w:t xml:space="preserve"> </w:t>
-      </w:r>
-      <w:r>
-        <w:t>Martínez C C, Martínez-Normand L, Olsen M G: Is It Possible to Predict the Manual Web Accessibility Result Using the Automatic Result?, Universal Access in Human-Computer Interaction. Applications and Services: Springer, 2009: 645-653.</w:t>
-      </w:r>
-      <w:bookmarkEnd w:id="23"/>
-    </w:p>
-    <w:p>
-      <w:pPr>
-        <w:pStyle w:val="EndNoteBibliography"/>
-      </w:pPr>
-      <w:bookmarkStart w:id="24" w:name="_ENREF_6"/>
-      <w:r>
-        <w:rPr>
-          <w:rFonts w:hint="eastAsia"/>
-        </w:rPr>
-        <w:t>[6]</w:t>
-      </w:r>
-      <w:r>
-        <w:rPr>
-          <w:rFonts w:ascii="System" w:eastAsia="System" w:hint="eastAsia"/>
-        </w:rPr>
-        <w:t xml:space="preserve"> </w:t>
-      </w:r>
-      <w:r>
-        <w:rPr>
-          <w:rFonts w:hint="eastAsia"/>
-        </w:rPr>
-        <w:t xml:space="preserve"> Y T. </w:t>
-      </w:r>
-      <w:r>
-        <w:rPr>
-          <w:rFonts w:hint="eastAsia"/>
-        </w:rPr>
-        <w:t>中华人民共和国通信行业标准</w:t>
-      </w:r>
-      <w:r>
-        <w:rPr>
-          <w:rFonts w:hint="eastAsia"/>
-        </w:rPr>
-        <w:t xml:space="preserve">: </w:t>
-      </w:r>
-      <w:r>
-        <w:rPr>
-          <w:rFonts w:hint="eastAsia"/>
-        </w:rPr>
-        <w:t>信息安全运行管理系统总体架构</w:t>
-      </w:r>
-      <w:r>
-        <w:rPr>
-          <w:rFonts w:hint="eastAsia"/>
-        </w:rPr>
-        <w:t>[D]. 2008.</w:t>
-      </w:r>
-      <w:bookmarkEnd w:id="24"/>
-    </w:p>
-    <w:p>
-      <w:pPr>
-        <w:pStyle w:val="EndNoteBibliography"/>
-      </w:pPr>
-      <w:bookmarkStart w:id="25" w:name="_ENREF_7"/>
-      <w:r>
-        <w:rPr>
-          <w:rFonts w:hint="eastAsia"/>
-        </w:rPr>
-        <w:t>[7]</w:t>
-      </w:r>
-      <w:r>
-        <w:rPr>
-          <w:rFonts w:ascii="System" w:eastAsia="System" w:hint="eastAsia"/>
-        </w:rPr>
-        <w:t xml:space="preserve"> </w:t>
-      </w:r>
-      <w:r>
-        <w:rPr>
-          <w:rFonts w:hint="eastAsia"/>
-        </w:rPr>
-        <w:t>中国盲人数字图书馆</w:t>
-      </w:r>
-      <w:r>
-        <w:rPr>
-          <w:rFonts w:hint="eastAsia"/>
-        </w:rPr>
-        <w:t xml:space="preserve">. </w:t>
-      </w:r>
-      <w:r>
-        <w:rPr>
-          <w:rFonts w:hint="eastAsia"/>
-        </w:rPr>
-        <w:t>无障碍声明</w:t>
-      </w:r>
-      <w:r>
-        <w:rPr>
-          <w:rFonts w:hint="eastAsia"/>
-        </w:rPr>
-        <w:t xml:space="preserve">[EB/OL]. </w:t>
-      </w:r>
-      <w:hyperlink r:id="rId15" w:history="1">
-        <w:r>
-          <w:rPr>
-            <w:rStyle w:val="a8"/>
-            <w:rFonts w:hint="eastAsia"/>
-          </w:rPr>
-          <w:t>http://www.cdlvi.cn/wzasm/node_149891.htm</w:t>
-        </w:r>
-      </w:hyperlink>
-      <w:r>
-        <w:rPr>
-          <w:rFonts w:hint="eastAsia"/>
-        </w:rPr>
-        <w:t>.</w:t>
-      </w:r>
-      <w:bookmarkEnd w:id="25"/>
-    </w:p>
-    <w:p>
-      <w:pPr>
-        <w:pStyle w:val="EndNoteBibliography"/>
-      </w:pPr>
-      <w:bookmarkStart w:id="26" w:name="_ENREF_8"/>
-      <w:r>
-        <w:rPr>
-          <w:rFonts w:hint="eastAsia"/>
-        </w:rPr>
-        <w:t>[8]</w:t>
-      </w:r>
-      <w:r>
-        <w:rPr>
-          <w:rFonts w:ascii="System" w:eastAsia="System" w:hint="eastAsia"/>
-        </w:rPr>
-        <w:t xml:space="preserve"> </w:t>
-      </w:r>
-      <w:r>
-        <w:rPr>
-          <w:rFonts w:hint="eastAsia"/>
-        </w:rPr>
-        <w:t>陈思宇</w:t>
-      </w:r>
-      <w:r>
-        <w:rPr>
-          <w:rFonts w:hint="eastAsia"/>
-        </w:rPr>
-        <w:t xml:space="preserve">, </w:t>
-      </w:r>
-      <w:r>
-        <w:rPr>
-          <w:rFonts w:hint="eastAsia"/>
-        </w:rPr>
-        <w:t>陈朝斌</w:t>
-      </w:r>
-      <w:r>
-        <w:rPr>
-          <w:rFonts w:hint="eastAsia"/>
-        </w:rPr>
-        <w:t xml:space="preserve">, </w:t>
-      </w:r>
-      <w:r>
-        <w:rPr>
-          <w:rFonts w:hint="eastAsia"/>
-        </w:rPr>
-        <w:t>金慧娜</w:t>
-      </w:r>
-      <w:r>
-        <w:rPr>
-          <w:rFonts w:hint="eastAsia"/>
-        </w:rPr>
-        <w:t xml:space="preserve">. </w:t>
-      </w:r>
-      <w:r>
-        <w:rPr>
-          <w:rFonts w:hint="eastAsia"/>
-        </w:rPr>
-        <w:t>无障碍产品设计初探——针对视障者的手机设计</w:t>
-      </w:r>
-      <w:r>
-        <w:rPr>
-          <w:rFonts w:hint="eastAsia"/>
-        </w:rPr>
-        <w:t>[C]. Proceedings of the 2006 International Conference on Industrial Design &amp; The 11th China Industrial Design Annual Meeting (Volume 2/2), 2006.</w:t>
-      </w:r>
-      <w:bookmarkEnd w:id="26"/>
-    </w:p>
-    <w:p>
-      <w:pPr>
-        <w:pStyle w:val="EndNoteBibliography"/>
-      </w:pPr>
-      <w:bookmarkStart w:id="27" w:name="_ENREF_9"/>
-      <w:r>
-        <w:t>[9]</w:t>
-      </w:r>
-      <w:r>
-        <w:rPr>
-          <w:rFonts w:ascii="System" w:eastAsia="System"/>
-        </w:rPr>
-        <w:t xml:space="preserve"> </w:t>
-      </w:r>
-      <w:r>
-        <w:t>Ciavarella C, Paternò F. The design of a handheld, location-aware guide for indoor environments[J]. Personal and Ubiquitous Computing, 2004, 8(2): 82-91.</w:t>
-      </w:r>
-      <w:bookmarkEnd w:id="27"/>
-    </w:p>
-    <w:p>
-      <w:pPr>
-        <w:pStyle w:val="EndNoteBibliography"/>
-      </w:pPr>
-      <w:bookmarkStart w:id="28" w:name="_ENREF_10"/>
-      <w:r>
-        <w:t>[10]</w:t>
-      </w:r>
-      <w:r>
-        <w:rPr>
-          <w:rFonts w:ascii="System" w:eastAsia="System"/>
-        </w:rPr>
-        <w:t xml:space="preserve"> </w:t>
-      </w:r>
-      <w:r>
-        <w:t>Müller H J, Schöning J, Krüger A. Mobile Map Interaction-Evaluation in an indoor scenario[C]. GI Jahrestagung (2), 2006: 403-410.</w:t>
-      </w:r>
-      <w:bookmarkEnd w:id="28"/>
-    </w:p>
-    <w:p>
-      <w:pPr>
-        <w:pStyle w:val="EndNoteBibliography"/>
-      </w:pPr>
-      <w:bookmarkStart w:id="29" w:name="_ENREF_11"/>
-      <w:r>
-        <w:rPr>
-          <w:rFonts w:hint="eastAsia"/>
-        </w:rPr>
-        <w:t>[11]</w:t>
-      </w:r>
-      <w:r>
-        <w:rPr>
-          <w:rFonts w:ascii="System" w:eastAsia="System" w:hint="eastAsia"/>
-        </w:rPr>
-        <w:t xml:space="preserve"> </w:t>
-      </w:r>
-      <w:r>
-        <w:rPr>
-          <w:rFonts w:hint="eastAsia"/>
-        </w:rPr>
-        <w:t>Klippel A, Freksa C, Winter S. You</w:t>
-      </w:r>
-      <w:r>
-        <w:rPr>
-          <w:rFonts w:hint="eastAsia"/>
-        </w:rPr>
-        <w:t>‐</w:t>
-      </w:r>
-      <w:r>
-        <w:rPr>
-          <w:rFonts w:hint="eastAsia"/>
-        </w:rPr>
-        <w:t>are</w:t>
-      </w:r>
-      <w:r>
-        <w:rPr>
-          <w:rFonts w:hint="eastAsia"/>
-        </w:rPr>
-        <w:t>‐</w:t>
-      </w:r>
-      <w:r>
-        <w:rPr>
-          <w:rFonts w:hint="eastAsia"/>
-        </w:rPr>
-        <w:t>here maps in emergencies</w:t>
-      </w:r>
-      <w:r>
-        <w:rPr>
-          <w:rFonts w:hint="eastAsia"/>
-        </w:rPr>
-        <w:t>–</w:t>
-      </w:r>
-      <w:r>
-        <w:rPr>
-          <w:rFonts w:hint="eastAsia"/>
-        </w:rPr>
-        <w:t>the danger of getting lost[J]. Journal of spatial science, 2006, 51(1): 117-131.</w:t>
-      </w:r>
-      <w:bookmarkEnd w:id="29"/>
-    </w:p>
-    <w:p>
-      <w:pPr>
-        <w:pStyle w:val="EndNoteBibliography"/>
-      </w:pPr>
-      <w:bookmarkStart w:id="30" w:name="_ENREF_12"/>
-      <w:r>
-        <w:t>[12]</w:t>
-      </w:r>
-      <w:r>
-        <w:rPr>
-          <w:rFonts w:ascii="System" w:eastAsia="System"/>
-        </w:rPr>
-        <w:t xml:space="preserve"> </w:t>
-      </w:r>
-      <w:r>
-        <w:t>Lorenz B, Ohlbach H J, Stoffel E-P: A hybrid spatial model for representing indoor environments, Web and Wireless Geographical Information Systems: Springer, 2006: 102-112.</w:t>
-      </w:r>
-      <w:bookmarkEnd w:id="30"/>
-    </w:p>
-    <w:p>
-      <w:pPr>
-        <w:pStyle w:val="EndNoteBibliography"/>
-      </w:pPr>
-      <w:bookmarkStart w:id="31" w:name="_ENREF_13"/>
-      <w:r>
-        <w:t>[13]</w:t>
-      </w:r>
-      <w:r>
-        <w:rPr>
-          <w:rFonts w:ascii="System" w:eastAsia="System"/>
-        </w:rPr>
-        <w:t xml:space="preserve"> </w:t>
-      </w:r>
-      <w:r>
-        <w:t>Nossum A S. IndoorTubes a novel design for indoor maps[J]. Cartography and Geographic Information Science, 2011, 38(2): 192-200.</w:t>
-      </w:r>
-      <w:bookmarkEnd w:id="31"/>
-    </w:p>
-    <w:p>
-      <w:pPr>
-        <w:pStyle w:val="EndNoteBibliography"/>
-      </w:pPr>
-      <w:bookmarkStart w:id="32" w:name="_ENREF_14"/>
-      <w:r>
-        <w:rPr>
-          <w:rFonts w:hint="eastAsia"/>
-        </w:rPr>
-        <w:t>[14]</w:t>
-      </w:r>
-      <w:r>
-        <w:rPr>
-          <w:rFonts w:ascii="System" w:eastAsia="System" w:hint="eastAsia"/>
-        </w:rPr>
-        <w:t xml:space="preserve"> </w:t>
-      </w:r>
-      <w:r>
-        <w:rPr>
-          <w:rFonts w:hint="eastAsia"/>
-        </w:rPr>
-        <w:t>赵忠君</w:t>
-      </w:r>
-      <w:r>
-        <w:rPr>
-          <w:rFonts w:hint="eastAsia"/>
-        </w:rPr>
-        <w:t xml:space="preserve">, </w:t>
-      </w:r>
-      <w:r>
-        <w:rPr>
-          <w:rFonts w:hint="eastAsia"/>
-        </w:rPr>
-        <w:t>赵飞</w:t>
-      </w:r>
-      <w:r>
-        <w:rPr>
-          <w:rFonts w:hint="eastAsia"/>
-        </w:rPr>
-        <w:t xml:space="preserve">. </w:t>
-      </w:r>
-      <w:r>
-        <w:rPr>
-          <w:rFonts w:hint="eastAsia"/>
-        </w:rPr>
-        <w:t>在线地图的交互可视化设计研究</w:t>
-      </w:r>
-      <w:r>
-        <w:rPr>
-          <w:rFonts w:hint="eastAsia"/>
-        </w:rPr>
-        <w:t xml:space="preserve">[J]. </w:t>
-      </w:r>
-      <w:r>
-        <w:rPr>
-          <w:rFonts w:hint="eastAsia"/>
-        </w:rPr>
-        <w:t>测绘通报</w:t>
-      </w:r>
-      <w:r>
-        <w:rPr>
-          <w:rFonts w:hint="eastAsia"/>
-        </w:rPr>
-        <w:t>, 2011, 7: 009.</w:t>
-      </w:r>
-      <w:bookmarkEnd w:id="32"/>
-    </w:p>
-    <w:p>
-      <w:pPr>
-        <w:pStyle w:val="EndNoteBibliography"/>
-      </w:pPr>
-      <w:bookmarkStart w:id="33" w:name="_ENREF_15"/>
-      <w:r>
-        <w:t>[15]</w:t>
-      </w:r>
-      <w:r>
-        <w:rPr>
-          <w:rFonts w:ascii="System" w:eastAsia="System"/>
-        </w:rPr>
-        <w:t xml:space="preserve"> </w:t>
-      </w:r>
-      <w:r>
-        <w:t>Link J a B, Smith P, Viol N, et al. Footpath: Accurate map-based indoor navigation using smartphones[C]. Indoor Positioning and Indoor Navigation (IPIN), 2011 International Conference on, 2011: 1-8.</w:t>
-      </w:r>
-      <w:bookmarkEnd w:id="33"/>
-    </w:p>
-    <w:p>
-      <w:pPr>
-        <w:pStyle w:val="EndNoteBibliography"/>
-      </w:pPr>
-      <w:bookmarkStart w:id="34" w:name="_ENREF_16"/>
-      <w:r>
-        <w:t>[16]</w:t>
-      </w:r>
-      <w:r>
-        <w:rPr>
-          <w:rFonts w:ascii="System" w:eastAsia="System"/>
-        </w:rPr>
-        <w:t xml:space="preserve"> </w:t>
-      </w:r>
-      <w:r>
-        <w:t>Tomono M, Yuta S. Indoor navigation based on an inaccurate map using object recognition[C]. Intelligent Robots and Systems, 2002. IEEE/RSJ International Conference on, 2002: 619-624.</w:t>
-      </w:r>
-      <w:bookmarkEnd w:id="34"/>
-    </w:p>
-    <w:p>
-      <w:pPr>
-        <w:pStyle w:val="EndNoteBibliography"/>
-      </w:pPr>
-      <w:bookmarkStart w:id="35" w:name="_ENREF_17"/>
-      <w:r>
-        <w:t>[17]</w:t>
-      </w:r>
-      <w:r>
-        <w:rPr>
-          <w:rFonts w:ascii="System" w:eastAsia="System"/>
-        </w:rPr>
-        <w:t xml:space="preserve"> </w:t>
-      </w:r>
-      <w:r>
-        <w:t>Gilliéron P-Y, Merminod B. Personal navigation system for indoor applications[C]. 11th IAIN world congress, 2003: 21-24.</w:t>
-      </w:r>
-      <w:bookmarkEnd w:id="35"/>
-    </w:p>
-    <w:p>
-      <w:pPr>
-        <w:pStyle w:val="EndNoteBibliography"/>
-      </w:pPr>
-      <w:bookmarkStart w:id="36" w:name="_ENREF_18"/>
-      <w:r>
-        <w:lastRenderedPageBreak/>
-        <w:t>[18]</w:t>
-      </w:r>
-      <w:r>
-        <w:rPr>
-          <w:rFonts w:ascii="System" w:eastAsia="System"/>
-        </w:rPr>
-        <w:t xml:space="preserve"> </w:t>
-      </w:r>
-      <w:r>
-        <w:t>Miu A K L. Design and implementation of an indoor mobile navigation system[D].  Citeseer, 2002.</w:t>
-      </w:r>
-      <w:bookmarkEnd w:id="36"/>
-    </w:p>
-    <w:p>
-      <w:pPr>
-        <w:pStyle w:val="EndNoteBibliography"/>
-      </w:pPr>
-      <w:bookmarkStart w:id="37" w:name="_ENREF_19"/>
-      <w:r>
-        <w:t>[19]</w:t>
-      </w:r>
-      <w:r>
-        <w:rPr>
-          <w:rFonts w:ascii="System" w:eastAsia="System"/>
-        </w:rPr>
-        <w:t xml:space="preserve"> </w:t>
-      </w:r>
-      <w:r>
-        <w:t>Renaudin V, Yalak O, Tomé P, et al. Indoor navigation of emergency agents[J]. European Journal of Navigation, 2007, 5(3): 36-45.</w:t>
-      </w:r>
-      <w:bookmarkEnd w:id="37"/>
-    </w:p>
-    <w:p>
-      <w:pPr>
-        <w:pStyle w:val="EndNoteBibliography"/>
-      </w:pPr>
-      <w:bookmarkStart w:id="38" w:name="_ENREF_20"/>
-      <w:r>
-        <w:t>[20]</w:t>
-      </w:r>
-      <w:r>
-        <w:rPr>
-          <w:rFonts w:ascii="System" w:eastAsia="System"/>
-        </w:rPr>
-        <w:t xml:space="preserve"> </w:t>
-      </w:r>
-      <w:r>
-        <w:t>Beauregard S, Haas H. Pedestrian dead reckoning: A basis for personal positioning[C]. Proceedings of the 3rd Workshop on Positioning, Navigation and Communication (WPNC’06), 2006: 27-35.</w:t>
-      </w:r>
-      <w:bookmarkEnd w:id="38"/>
-    </w:p>
-    <w:p>
-      <w:pPr>
-        <w:pStyle w:val="EndNoteBibliography"/>
-      </w:pPr>
-      <w:bookmarkStart w:id="39" w:name="_ENREF_21"/>
-      <w:r>
-        <w:t>[21]</w:t>
-      </w:r>
-      <w:r>
-        <w:rPr>
-          <w:rFonts w:ascii="System" w:eastAsia="System"/>
-        </w:rPr>
-        <w:t xml:space="preserve"> </w:t>
-      </w:r>
-      <w:r>
-        <w:t xml:space="preserve">A* search algorithm[EB/OL]. [12]. </w:t>
-      </w:r>
-      <w:hyperlink r:id="rId16" w:history="1">
-        <w:r>
-          <w:rPr>
-            <w:rStyle w:val="a8"/>
-          </w:rPr>
-          <w:t>http://en.wikipedia.org/wiki/A*_search_algorithm</w:t>
-        </w:r>
-      </w:hyperlink>
-      <w:r>
-        <w:t>.</w:t>
-      </w:r>
-      <w:bookmarkEnd w:id="39"/>
-    </w:p>
-    <w:p>
-      <w:pPr>
-        <w:pStyle w:val="EndNoteBibliography"/>
-      </w:pPr>
-      <w:bookmarkStart w:id="40" w:name="_ENREF_22"/>
-      <w:r>
-        <w:rPr>
-          <w:rFonts w:hint="eastAsia"/>
-        </w:rPr>
-        <w:t>[22]</w:t>
-      </w:r>
-      <w:r>
-        <w:rPr>
-          <w:rFonts w:ascii="System" w:eastAsia="System" w:hint="eastAsia"/>
-        </w:rPr>
-        <w:t xml:space="preserve"> </w:t>
-      </w:r>
-      <w:r>
-        <w:rPr>
-          <w:rFonts w:hint="eastAsia"/>
-        </w:rPr>
-        <w:t>陈圣群</w:t>
-      </w:r>
-      <w:r>
-        <w:rPr>
-          <w:rFonts w:hint="eastAsia"/>
-        </w:rPr>
-        <w:t xml:space="preserve">, </w:t>
-      </w:r>
-      <w:r>
-        <w:rPr>
-          <w:rFonts w:hint="eastAsia"/>
-        </w:rPr>
-        <w:t>董林飞</w:t>
-      </w:r>
-      <w:r>
-        <w:rPr>
-          <w:rFonts w:hint="eastAsia"/>
-        </w:rPr>
-        <w:t xml:space="preserve">. Dijkstra </w:t>
-      </w:r>
-      <w:r>
-        <w:rPr>
-          <w:rFonts w:hint="eastAsia"/>
-        </w:rPr>
-        <w:t>和</w:t>
-      </w:r>
-      <w:r>
-        <w:rPr>
-          <w:rFonts w:hint="eastAsia"/>
-        </w:rPr>
-        <w:t xml:space="preserve"> A-star </w:t>
-      </w:r>
-      <w:r>
-        <w:rPr>
-          <w:rFonts w:hint="eastAsia"/>
-        </w:rPr>
-        <w:t>算法在智能导航中的应用分析</w:t>
-      </w:r>
-      <w:r>
-        <w:rPr>
-          <w:rFonts w:hint="eastAsia"/>
-        </w:rPr>
-        <w:t xml:space="preserve">[J]. </w:t>
-      </w:r>
-      <w:r>
-        <w:rPr>
-          <w:rFonts w:hint="eastAsia"/>
-        </w:rPr>
-        <w:t>重庆科技学院学报</w:t>
-      </w:r>
-      <w:r>
-        <w:rPr>
-          <w:rFonts w:hint="eastAsia"/>
-        </w:rPr>
-        <w:t xml:space="preserve">: </w:t>
-      </w:r>
-      <w:r>
-        <w:rPr>
-          <w:rFonts w:hint="eastAsia"/>
-        </w:rPr>
-        <w:t>自然科学版</w:t>
-      </w:r>
-      <w:r>
-        <w:rPr>
-          <w:rFonts w:hint="eastAsia"/>
-        </w:rPr>
-        <w:t>, 2010, (006): 159-161.</w:t>
-      </w:r>
-      <w:bookmarkEnd w:id="40"/>
-    </w:p>
-    <w:p>
-      <w:pPr>
-        <w:pStyle w:val="EndNoteBibliography"/>
-      </w:pPr>
-      <w:bookmarkStart w:id="41" w:name="_ENREF_23"/>
-      <w:r>
-        <w:t>[23]</w:t>
-      </w:r>
-      <w:r>
-        <w:rPr>
-          <w:rFonts w:ascii="System" w:eastAsia="System"/>
-        </w:rPr>
-        <w:t xml:space="preserve"> </w:t>
-      </w:r>
-      <w:r>
-        <w:t>Isomursu M, Ervasti M, Isomursu P, et al. Evaluating Human Values in the Adoption of New Technology in School Environment[C]. System Sciences (HICSS), 2010 43rd Hawaii International Conference on, 2010: 1-10.</w:t>
-      </w:r>
-      <w:bookmarkEnd w:id="41"/>
-    </w:p>
-    <w:p>
-      <w:pPr>
-        <w:pStyle w:val="EndNoteBibliography"/>
-      </w:pPr>
-      <w:bookmarkStart w:id="42" w:name="_ENREF_24"/>
-      <w:r>
-        <w:t>[24]</w:t>
-      </w:r>
-      <w:r>
-        <w:rPr>
-          <w:rFonts w:ascii="System" w:eastAsia="System"/>
-        </w:rPr>
-        <w:t xml:space="preserve"> </w:t>
-      </w:r>
-      <w:r>
-        <w:t>Ok K, Coskun V, Aydin M N, et al. Current benefits and future directions of NFC services[C]. Education and Management Technology (ICEMT), 2010 International Conference on, 2010: 334-338.</w:t>
-      </w:r>
-      <w:bookmarkEnd w:id="42"/>
-    </w:p>
-    <w:p>
-      <w:pPr>
-        <w:pStyle w:val="EndNoteBibliography"/>
-      </w:pPr>
-      <w:bookmarkStart w:id="43" w:name="_ENREF_25"/>
-      <w:r>
-        <w:t>[25]</w:t>
-      </w:r>
-      <w:r>
-        <w:rPr>
-          <w:rFonts w:ascii="System" w:eastAsia="System"/>
-        </w:rPr>
-        <w:t xml:space="preserve"> </w:t>
-      </w:r>
-      <w:r>
-        <w:t>Miraz G M, Ruiz I L, Gómez-Nieto M. How NFC can be used for the compliance of European higher education area guidelines in European universities[C]. Near Field Communication, 2009. NFC'09. First International Workshop on, 2009: 3-8.</w:t>
-      </w:r>
-      <w:bookmarkEnd w:id="43"/>
-    </w:p>
-    <w:p>
-      <w:pPr>
-        <w:pStyle w:val="EndNoteBibliography"/>
-      </w:pPr>
-      <w:bookmarkStart w:id="44" w:name="_ENREF_26"/>
-      <w:r>
-        <w:rPr>
-          <w:rFonts w:hint="eastAsia"/>
-        </w:rPr>
-        <w:t>[26]</w:t>
-      </w:r>
-      <w:r>
-        <w:rPr>
-          <w:rFonts w:ascii="System" w:eastAsia="System" w:hint="eastAsia"/>
-        </w:rPr>
-        <w:t xml:space="preserve"> </w:t>
-      </w:r>
-      <w:r>
-        <w:rPr>
-          <w:rFonts w:hint="eastAsia"/>
-        </w:rPr>
-        <w:t>齐晓飞</w:t>
-      </w:r>
-      <w:r>
-        <w:rPr>
-          <w:rFonts w:hint="eastAsia"/>
-        </w:rPr>
-        <w:t xml:space="preserve">, </w:t>
-      </w:r>
-      <w:r>
-        <w:rPr>
-          <w:rFonts w:hint="eastAsia"/>
-        </w:rPr>
-        <w:t>崔秀飞</w:t>
-      </w:r>
-      <w:r>
-        <w:rPr>
-          <w:rFonts w:hint="eastAsia"/>
-        </w:rPr>
-        <w:t xml:space="preserve">, </w:t>
-      </w:r>
-      <w:r>
-        <w:rPr>
-          <w:rFonts w:hint="eastAsia"/>
-        </w:rPr>
-        <w:t>李怀树</w:t>
-      </w:r>
-      <w:r>
-        <w:rPr>
-          <w:rFonts w:hint="eastAsia"/>
-        </w:rPr>
-        <w:t xml:space="preserve">. </w:t>
-      </w:r>
-      <w:r>
-        <w:rPr>
-          <w:rFonts w:hint="eastAsia"/>
-        </w:rPr>
-        <w:t>室内地图设计现状分析</w:t>
-      </w:r>
-      <w:r>
-        <w:rPr>
-          <w:rFonts w:hint="eastAsia"/>
-        </w:rPr>
-        <w:t xml:space="preserve">[J]. </w:t>
-      </w:r>
-      <w:r>
-        <w:rPr>
-          <w:rFonts w:hint="eastAsia"/>
-        </w:rPr>
-        <w:t>测绘与空间地理信息</w:t>
-      </w:r>
-      <w:r>
-        <w:rPr>
-          <w:rFonts w:hint="eastAsia"/>
-        </w:rPr>
-        <w:t>, 2013, 36(2).</w:t>
-      </w:r>
-      <w:bookmarkEnd w:id="44"/>
-    </w:p>
-    <w:p>
-      <w:pPr>
-        <w:pStyle w:val="EndNoteBibliography"/>
-      </w:pPr>
-      <w:bookmarkStart w:id="45" w:name="_ENREF_27"/>
-      <w:r>
-        <w:t>[27]</w:t>
-      </w:r>
-      <w:r>
-        <w:rPr>
-          <w:rFonts w:ascii="System" w:eastAsia="System"/>
-        </w:rPr>
-        <w:t xml:space="preserve"> </w:t>
-      </w:r>
-      <w:r>
-        <w:t>Lisle S, Atkinson F. Mobile Drawings: The Art of Turning CAD Plans into Interactive Indoor Maps[J].</w:t>
-      </w:r>
-      <w:bookmarkEnd w:id="45"/>
-    </w:p>
-    <w:p>
-      <w:pPr>
-        <w:pStyle w:val="EndNoteBibliography"/>
-      </w:pPr>
-      <w:bookmarkStart w:id="46" w:name="_ENREF_28"/>
-      <w:r>
-        <w:t>[28]</w:t>
-      </w:r>
-      <w:r>
-        <w:rPr>
-          <w:rFonts w:ascii="System" w:eastAsia="System"/>
-        </w:rPr>
-        <w:t xml:space="preserve"> </w:t>
-      </w:r>
-      <w:r>
-        <w:t>Schafer M, Knapp C, Chakraborty S. Automatic generation of topological indoor maps for real-time map-based localization and tracking[C]. Indoor Positioning and Indoor Navigation (IPIN), 2011 International Conference on, 2011: 1-8.</w:t>
-      </w:r>
-      <w:bookmarkEnd w:id="46"/>
-    </w:p>
-    <w:p>
-      <w:pPr>
-        <w:pStyle w:val="EndNoteBibliography"/>
-      </w:pPr>
-      <w:bookmarkStart w:id="47" w:name="_ENREF_29"/>
-      <w:r>
-        <w:rPr>
-          <w:rFonts w:hint="eastAsia"/>
-        </w:rPr>
-        <w:t>[29]</w:t>
-      </w:r>
-      <w:r>
-        <w:rPr>
-          <w:rFonts w:ascii="System" w:eastAsia="System" w:hint="eastAsia"/>
-        </w:rPr>
-        <w:t xml:space="preserve"> </w:t>
-      </w:r>
-      <w:r>
-        <w:rPr>
-          <w:rFonts w:hint="eastAsia"/>
-        </w:rPr>
-        <w:t>张璟</w:t>
-      </w:r>
-      <w:r>
-        <w:rPr>
-          <w:rFonts w:hint="eastAsia"/>
-        </w:rPr>
-        <w:t xml:space="preserve">. </w:t>
-      </w:r>
-      <w:r>
-        <w:rPr>
-          <w:rFonts w:hint="eastAsia"/>
-        </w:rPr>
-        <w:t>公共设施导示信息的</w:t>
-      </w:r>
-      <w:r>
-        <w:rPr>
-          <w:rFonts w:hint="eastAsia"/>
-        </w:rPr>
-        <w:t xml:space="preserve"> </w:t>
-      </w:r>
-      <w:r>
-        <w:rPr>
-          <w:rFonts w:hint="eastAsia"/>
-        </w:rPr>
-        <w:t>“触觉传达”</w:t>
-      </w:r>
-      <w:r>
-        <w:rPr>
-          <w:rFonts w:hint="eastAsia"/>
-        </w:rPr>
-        <w:t xml:space="preserve"> </w:t>
-      </w:r>
-      <w:r>
-        <w:rPr>
-          <w:rFonts w:hint="eastAsia"/>
-        </w:rPr>
-        <w:t>研究</w:t>
-      </w:r>
-      <w:r>
-        <w:rPr>
-          <w:rFonts w:hint="eastAsia"/>
-        </w:rPr>
-        <w:t>[J].</w:t>
-      </w:r>
-      <w:bookmarkEnd w:id="47"/>
-    </w:p>
-    <w:p>
-      <w:pPr>
-        <w:spacing w:line="360" w:lineRule="auto"/>
-        <w:ind w:left="573" w:hanging="454"/>
-        <w:jc w:val="left"/>
         <w:rPr>
           <w:rFonts w:ascii="宋体" w:hAnsi="宋体"/>
         </w:rPr>
       </w:pPr>
-      <w:r>
-        <w:fldChar w:fldCharType="end"/>
-      </w:r>
+      <w:fldSimple w:instr=" ADDIN EN.REFLIST "/>
       <w:r>
         <w:t xml:space="preserve"> </w:t>
       </w:r>
     </w:p>
     <w:sectPr>
-      <w:headerReference w:type="even" r:id="rId17"/>
-      <w:headerReference w:type="default" r:id="rId18"/>
-      <w:footerReference w:type="even" r:id="rId19"/>
-      <w:footerReference w:type="default" r:id="rId20"/>
+      <w:headerReference w:type="even" r:id="rId13"/>
+      <w:headerReference w:type="default" r:id="rId14"/>
+      <w:footerReference w:type="even" r:id="rId15"/>
+      <w:footerReference w:type="default" r:id="rId16"/>
       <w:endnotePr>
         <w:numFmt w:val="decimal"/>
       </w:endnotePr>
@@ -1497,7 +457,7 @@
         <w:rStyle w:val="af6"/>
         <w:noProof/>
       </w:rPr>
-      <w:t>3</w:t>
+      <w:t>2</w:t>
     </w:r>
     <w:r>
       <w:rPr>
@@ -4910,7 +3870,7 @@
 </file>
 
 <file path=customXml/itemProps1.xml><?xml version="1.0" encoding="utf-8"?>
-<ds:datastoreItem xmlns:ds="http://schemas.openxmlformats.org/officeDocument/2006/customXml" ds:itemID="{9A03326B-755F-4B33-A9A0-B631B3F42FC7}">
+<ds:datastoreItem xmlns:ds="http://schemas.openxmlformats.org/officeDocument/2006/customXml" ds:itemID="{98AEA1DB-BC68-4010-9F64-EDC4D222B5F1}">
   <ds:schemaRefs>
     <ds:schemaRef ds:uri="http://schemas.openxmlformats.org/officeDocument/2006/bibliography"/>
   </ds:schemaRefs>

</xml_diff>